<commit_message>
Created the first 4 videos for the git micro-course
</commit_message>
<xml_diff>
--- a/courses/git-version-control/Git Version Control - Tutorial .docx
+++ b/courses/git-version-control/Git Version Control - Tutorial .docx
@@ -3,10 +3,24 @@
 <w:document xmlns:wpc="http://schemas.microsoft.com/office/word/2010/wordprocessingCanvas" xmlns:cx="http://schemas.microsoft.com/office/drawing/2014/chartex" xmlns:cx1="http://schemas.microsoft.com/office/drawing/2015/9/8/chartex" xmlns:cx2="http://schemas.microsoft.com/office/drawing/2015/10/21/chartex" xmlns:cx3="http://schemas.microsoft.com/office/drawing/2016/5/9/chartex" xmlns:cx4="http://schemas.microsoft.com/office/drawing/2016/5/10/chartex" xmlns:cx5="http://schemas.microsoft.com/office/drawing/2016/5/11/chartex" xmlns:cx6="http://schemas.microsoft.com/office/drawing/2016/5/12/chartex" xmlns:cx7="http://schemas.microsoft.com/office/drawing/2016/5/13/chartex" xmlns:cx8="http://schemas.microsoft.com/office/drawing/2016/5/14/chartex" xmlns:mc="http://schemas.openxmlformats.org/markup-compatibility/2006" xmlns:aink="http://schemas.microsoft.com/office/drawing/2016/ink" xmlns:am3d="http://schemas.microsoft.com/office/drawing/2017/model3d" xmlns:o="urn:schemas-microsoft-com:office:office" xmlns:r="http://schemas.openxmlformats.org/officeDocument/2006/relationships" xmlns:m="http://schemas.openxmlformats.org/officeDocument/2006/math" xmlns:v="urn:schemas-microsoft-com:vml" xmlns:wp14="http://schemas.microsoft.com/office/word/2010/wordprocessingDrawing" xmlns:wp="http://schemas.openxmlformats.org/drawingml/2006/wordprocessingDrawing" xmlns:w10="urn:schemas-microsoft-com:office:word" xmlns:w="http://schemas.openxmlformats.org/wordprocessingml/2006/main" xmlns:w14="http://schemas.microsoft.com/office/word/2010/wordml" xmlns:w15="http://schemas.microsoft.com/office/word/2012/wordml" xmlns:w16cex="http://schemas.microsoft.com/office/word/2018/wordml/cex" xmlns:w16cid="http://schemas.microsoft.com/office/word/2016/wordml/cid" xmlns:w16="http://schemas.microsoft.com/office/word/2018/wordml" xmlns:w16se="http://schemas.microsoft.com/office/word/2015/wordml/symex" xmlns:wpg="http://schemas.microsoft.com/office/word/2010/wordprocessingGroup" xmlns:wpi="http://schemas.microsoft.com/office/word/2010/wordprocessingInk" xmlns:wne="http://schemas.microsoft.com/office/word/2006/wordml" xmlns:wps="http://schemas.microsoft.com/office/word/2010/wordprocessingShape" mc:Ignorable="w14 w15 w16se w16cid w16 w16cex wp14">
   <w:body>
     <w:p>
-      <w:r>
+      <w:pPr>
+        <w:rPr>
+          <w:b/>
+          <w:bCs/>
+        </w:rPr>
+      </w:pPr>
+      <w:r>
+        <w:rPr>
+          <w:b/>
+          <w:bCs/>
+        </w:rPr>
         <w:t>Git Version Contr</w:t>
       </w:r>
       <w:r>
+        <w:rPr>
+          <w:b/>
+          <w:bCs/>
+        </w:rPr>
         <w:t>ol</w:t>
       </w:r>
     </w:p>
@@ -16,18 +30,499 @@
       </w:r>
     </w:p>
     <w:p>
+      <w:pPr>
+        <w:pStyle w:val="ListParagraph"/>
+        <w:numPr>
+          <w:ilvl w:val="0"/>
+          <w:numId w:val="2"/>
+        </w:numPr>
+      </w:pPr>
+      <w:r>
+        <w:t xml:space="preserve">Version control is a way to track and review all your changes. </w:t>
+      </w:r>
+    </w:p>
+    <w:p>
+      <w:pPr>
+        <w:pStyle w:val="ListParagraph"/>
+        <w:numPr>
+          <w:ilvl w:val="0"/>
+          <w:numId w:val="2"/>
+        </w:numPr>
+      </w:pPr>
+      <w:r>
+        <w:t xml:space="preserve">It allows you to make different versions of a file like copies but without having to make multiple copies. </w:t>
+      </w:r>
+    </w:p>
+    <w:p>
+      <w:pPr>
+        <w:pStyle w:val="ListParagraph"/>
+        <w:numPr>
+          <w:ilvl w:val="0"/>
+          <w:numId w:val="2"/>
+        </w:numPr>
+      </w:pPr>
+      <w:r>
+        <w:t>It lets you compare the copies whenever you want.</w:t>
+      </w:r>
+    </w:p>
+    <w:p>
+      <w:pPr>
+        <w:pStyle w:val="ListParagraph"/>
+        <w:numPr>
+          <w:ilvl w:val="0"/>
+          <w:numId w:val="2"/>
+        </w:numPr>
+      </w:pPr>
+      <w:r>
+        <w:t>You can even merge different versions or roll back to any previous version.</w:t>
+      </w:r>
+    </w:p>
+    <w:p>
+      <w:pPr>
+        <w:pStyle w:val="ListParagraph"/>
+        <w:numPr>
+          <w:ilvl w:val="0"/>
+          <w:numId w:val="2"/>
+        </w:numPr>
+      </w:pPr>
+      <w:proofErr w:type="gramStart"/>
+      <w:r>
+        <w:t>It’s</w:t>
+      </w:r>
+      <w:proofErr w:type="gramEnd"/>
+      <w:r>
+        <w:t xml:space="preserve"> like the save feature with intelligence. </w:t>
+      </w:r>
+    </w:p>
+    <w:p>
       <w:r>
         <w:t>What is Git</w:t>
       </w:r>
     </w:p>
     <w:p>
-      <w:r>
-        <w:t>Downloading Git</w:t>
-      </w:r>
-    </w:p>
-    <w:p>
-      <w:r>
-        <w:t>Installing Git</w:t>
+      <w:pPr>
+        <w:pStyle w:val="ListParagraph"/>
+        <w:numPr>
+          <w:ilvl w:val="0"/>
+          <w:numId w:val="3"/>
+        </w:numPr>
+      </w:pPr>
+      <w:r>
+        <w:t>Git is the most popular version control software available</w:t>
+      </w:r>
+    </w:p>
+    <w:p>
+      <w:pPr>
+        <w:pStyle w:val="ListParagraph"/>
+        <w:numPr>
+          <w:ilvl w:val="0"/>
+          <w:numId w:val="3"/>
+        </w:numPr>
+      </w:pPr>
+      <w:proofErr w:type="gramStart"/>
+      <w:r>
+        <w:t>It’s</w:t>
+      </w:r>
+      <w:proofErr w:type="gramEnd"/>
+      <w:r>
+        <w:t xml:space="preserve"> free</w:t>
+      </w:r>
+    </w:p>
+    <w:p>
+      <w:pPr>
+        <w:pStyle w:val="ListParagraph"/>
+        <w:numPr>
+          <w:ilvl w:val="0"/>
+          <w:numId w:val="3"/>
+        </w:numPr>
+      </w:pPr>
+      <w:proofErr w:type="gramStart"/>
+      <w:r>
+        <w:t>It’s</w:t>
+      </w:r>
+      <w:proofErr w:type="gramEnd"/>
+      <w:r>
+        <w:t xml:space="preserve"> used commonly by </w:t>
+      </w:r>
+      <w:r>
+        <w:t>developers,</w:t>
+      </w:r>
+      <w:r>
+        <w:t xml:space="preserve"> but it’s not limited to development</w:t>
+      </w:r>
+    </w:p>
+    <w:p>
+      <w:pPr>
+        <w:pStyle w:val="ListParagraph"/>
+        <w:numPr>
+          <w:ilvl w:val="0"/>
+          <w:numId w:val="3"/>
+        </w:numPr>
+      </w:pPr>
+      <w:r>
+        <w:t>Tools like Microsoft Office and Google Docs use version control to track your saves and changes in documents.</w:t>
+      </w:r>
+    </w:p>
+    <w:p>
+      <w:pPr>
+        <w:pStyle w:val="ListParagraph"/>
+        <w:numPr>
+          <w:ilvl w:val="0"/>
+          <w:numId w:val="3"/>
+        </w:numPr>
+      </w:pPr>
+      <w:proofErr w:type="gramStart"/>
+      <w:r>
+        <w:t>It’s</w:t>
+      </w:r>
+      <w:proofErr w:type="gramEnd"/>
+      <w:r>
+        <w:t xml:space="preserve"> available for Windows, Mac, and Linux operating systems</w:t>
+      </w:r>
+    </w:p>
+    <w:p>
+      <w:r>
+        <w:t>Windows (Downloading and Installing Git)</w:t>
+      </w:r>
+    </w:p>
+    <w:p>
+      <w:pPr>
+        <w:pStyle w:val="ListParagraph"/>
+        <w:numPr>
+          <w:ilvl w:val="0"/>
+          <w:numId w:val="4"/>
+        </w:numPr>
+      </w:pPr>
+      <w:r>
+        <w:t xml:space="preserve">If you are on a </w:t>
+      </w:r>
+      <w:proofErr w:type="gramStart"/>
+      <w:r>
+        <w:t>windows machine</w:t>
+      </w:r>
+      <w:proofErr w:type="gramEnd"/>
+      <w:r>
+        <w:t xml:space="preserve"> you can download git from their website at: </w:t>
+      </w:r>
+      <w:hyperlink r:id="rId5" w:history="1">
+        <w:r>
+          <w:rPr>
+            <w:rStyle w:val="Hyperlink"/>
+          </w:rPr>
+          <w:t>https://git-scm.com/</w:t>
+        </w:r>
+      </w:hyperlink>
+      <w:r>
+        <w:t xml:space="preserve"> </w:t>
+      </w:r>
+    </w:p>
+    <w:p>
+      <w:pPr>
+        <w:pStyle w:val="ListParagraph"/>
+        <w:numPr>
+          <w:ilvl w:val="0"/>
+          <w:numId w:val="4"/>
+        </w:numPr>
+      </w:pPr>
+      <w:r>
+        <w:t xml:space="preserve">Locate the little screen that says: </w:t>
+      </w:r>
+      <w:r>
+        <w:rPr>
+          <w:b/>
+          <w:bCs/>
+        </w:rPr>
+        <w:t>Latest source Release</w:t>
+      </w:r>
+      <w:r>
+        <w:t xml:space="preserve"> and click the </w:t>
+      </w:r>
+      <w:r>
+        <w:rPr>
+          <w:b/>
+          <w:bCs/>
+        </w:rPr>
+        <w:t>Download</w:t>
+      </w:r>
+      <w:r>
+        <w:t xml:space="preserve"> button. The version number may be different when you download it.</w:t>
+      </w:r>
+      <w:r>
+        <w:br/>
+      </w:r>
+      <w:r>
+        <w:rPr>
+          <w:noProof/>
+        </w:rPr>
+        <w:drawing>
+          <wp:inline distT="0" distB="0" distL="0" distR="0" wp14:anchorId="1048475B" wp14:editId="3FE62D99">
+            <wp:extent cx="2255715" cy="1729890"/>
+            <wp:effectExtent l="0" t="0" r="0" b="3810"/>
+            <wp:docPr id="1" name="Picture 1"/>
+            <wp:cNvGraphicFramePr>
+              <a:graphicFrameLocks xmlns:a="http://schemas.openxmlformats.org/drawingml/2006/main" noChangeAspect="1"/>
+            </wp:cNvGraphicFramePr>
+            <a:graphic xmlns:a="http://schemas.openxmlformats.org/drawingml/2006/main">
+              <a:graphicData uri="http://schemas.openxmlformats.org/drawingml/2006/picture">
+                <pic:pic xmlns:pic="http://schemas.openxmlformats.org/drawingml/2006/picture">
+                  <pic:nvPicPr>
+                    <pic:cNvPr id="1" name=""/>
+                    <pic:cNvPicPr/>
+                  </pic:nvPicPr>
+                  <pic:blipFill>
+                    <a:blip r:embed="rId6"/>
+                    <a:stretch>
+                      <a:fillRect/>
+                    </a:stretch>
+                  </pic:blipFill>
+                  <pic:spPr>
+                    <a:xfrm>
+                      <a:off x="0" y="0"/>
+                      <a:ext cx="2255715" cy="1729890"/>
+                    </a:xfrm>
+                    <a:prstGeom prst="rect">
+                      <a:avLst/>
+                    </a:prstGeom>
+                  </pic:spPr>
+                </pic:pic>
+              </a:graphicData>
+            </a:graphic>
+          </wp:inline>
+        </w:drawing>
+      </w:r>
+      <w:r>
+        <w:br/>
+      </w:r>
+    </w:p>
+    <w:p>
+      <w:pPr>
+        <w:pStyle w:val="ListParagraph"/>
+        <w:numPr>
+          <w:ilvl w:val="0"/>
+          <w:numId w:val="4"/>
+        </w:numPr>
+      </w:pPr>
+      <w:r>
+        <w:t xml:space="preserve">After clicking the download link, you will be redirected to the downloads page. </w:t>
+      </w:r>
+    </w:p>
+    <w:p>
+      <w:pPr>
+        <w:pStyle w:val="ListParagraph"/>
+        <w:numPr>
+          <w:ilvl w:val="0"/>
+          <w:numId w:val="4"/>
+        </w:numPr>
+      </w:pPr>
+      <w:r>
+        <w:t>You should see a pop-up appear asking you where you like to download the file.</w:t>
+      </w:r>
+    </w:p>
+    <w:p>
+      <w:pPr>
+        <w:pStyle w:val="ListParagraph"/>
+      </w:pPr>
+      <w:r>
+        <w:rPr>
+          <w:noProof/>
+        </w:rPr>
+        <w:lastRenderedPageBreak/>
+        <w:drawing>
+          <wp:inline distT="0" distB="0" distL="0" distR="0" wp14:anchorId="02CA0C7E" wp14:editId="1C4DFF57">
+            <wp:extent cx="4625741" cy="2857748"/>
+            <wp:effectExtent l="0" t="0" r="3810" b="0"/>
+            <wp:docPr id="2" name="Picture 2"/>
+            <wp:cNvGraphicFramePr>
+              <a:graphicFrameLocks xmlns:a="http://schemas.openxmlformats.org/drawingml/2006/main" noChangeAspect="1"/>
+            </wp:cNvGraphicFramePr>
+            <a:graphic xmlns:a="http://schemas.openxmlformats.org/drawingml/2006/main">
+              <a:graphicData uri="http://schemas.openxmlformats.org/drawingml/2006/picture">
+                <pic:pic xmlns:pic="http://schemas.openxmlformats.org/drawingml/2006/picture">
+                  <pic:nvPicPr>
+                    <pic:cNvPr id="1" name=""/>
+                    <pic:cNvPicPr/>
+                  </pic:nvPicPr>
+                  <pic:blipFill>
+                    <a:blip r:embed="rId7"/>
+                    <a:stretch>
+                      <a:fillRect/>
+                    </a:stretch>
+                  </pic:blipFill>
+                  <pic:spPr>
+                    <a:xfrm>
+                      <a:off x="0" y="0"/>
+                      <a:ext cx="4625741" cy="2857748"/>
+                    </a:xfrm>
+                    <a:prstGeom prst="rect">
+                      <a:avLst/>
+                    </a:prstGeom>
+                  </pic:spPr>
+                </pic:pic>
+              </a:graphicData>
+            </a:graphic>
+          </wp:inline>
+        </w:drawing>
+      </w:r>
+      <w:r>
+        <w:br/>
+      </w:r>
+    </w:p>
+    <w:p>
+      <w:pPr>
+        <w:pStyle w:val="ListParagraph"/>
+        <w:numPr>
+          <w:ilvl w:val="0"/>
+          <w:numId w:val="4"/>
+        </w:numPr>
+      </w:pPr>
+      <w:r>
+        <w:t xml:space="preserve">If you </w:t>
+      </w:r>
+      <w:proofErr w:type="gramStart"/>
+      <w:r>
+        <w:t>don’t</w:t>
+      </w:r>
+      <w:proofErr w:type="gramEnd"/>
+      <w:r>
+        <w:t xml:space="preserve"> see the pop-up, your browser may have already downloaded the file automatically. This system is setup to ask where </w:t>
+      </w:r>
+      <w:proofErr w:type="gramStart"/>
+      <w:r>
+        <w:t>I’d</w:t>
+      </w:r>
+      <w:proofErr w:type="gramEnd"/>
+      <w:r>
+        <w:t xml:space="preserve"> like to save files when they are downloaded.</w:t>
+      </w:r>
+      <w:r>
+        <w:br/>
+        <w:t xml:space="preserve">- Look in your </w:t>
+      </w:r>
+      <w:r>
+        <w:t>Downloads directory.</w:t>
+      </w:r>
+    </w:p>
+    <w:p>
+      <w:pPr>
+        <w:pStyle w:val="ListParagraph"/>
+        <w:numPr>
+          <w:ilvl w:val="0"/>
+          <w:numId w:val="4"/>
+        </w:numPr>
+      </w:pPr>
+      <w:r>
+        <w:t xml:space="preserve">If you don’t see the file in the downloads directory and you know that the file did not </w:t>
+      </w:r>
+      <w:proofErr w:type="gramStart"/>
+      <w:r>
+        <w:t>download</w:t>
+      </w:r>
+      <w:proofErr w:type="gramEnd"/>
+      <w:r>
+        <w:t xml:space="preserve"> then click the text on the Downloads page that says: </w:t>
+      </w:r>
+      <w:r>
+        <w:rPr>
+          <w:b/>
+          <w:bCs/>
+        </w:rPr>
+        <w:t>Click here to download manually</w:t>
+      </w:r>
+      <w:r>
+        <w:rPr>
+          <w:b/>
+          <w:bCs/>
+        </w:rPr>
+        <w:br/>
+      </w:r>
+      <w:r>
+        <w:rPr>
+          <w:noProof/>
+        </w:rPr>
+        <w:drawing>
+          <wp:inline distT="0" distB="0" distL="0" distR="0" wp14:anchorId="2C5298AC" wp14:editId="77B7C211">
+            <wp:extent cx="4854361" cy="1569856"/>
+            <wp:effectExtent l="0" t="0" r="3810" b="0"/>
+            <wp:docPr id="3" name="Picture 3"/>
+            <wp:cNvGraphicFramePr>
+              <a:graphicFrameLocks xmlns:a="http://schemas.openxmlformats.org/drawingml/2006/main" noChangeAspect="1"/>
+            </wp:cNvGraphicFramePr>
+            <a:graphic xmlns:a="http://schemas.openxmlformats.org/drawingml/2006/main">
+              <a:graphicData uri="http://schemas.openxmlformats.org/drawingml/2006/picture">
+                <pic:pic xmlns:pic="http://schemas.openxmlformats.org/drawingml/2006/picture">
+                  <pic:nvPicPr>
+                    <pic:cNvPr id="1" name=""/>
+                    <pic:cNvPicPr/>
+                  </pic:nvPicPr>
+                  <pic:blipFill>
+                    <a:blip r:embed="rId8"/>
+                    <a:stretch>
+                      <a:fillRect/>
+                    </a:stretch>
+                  </pic:blipFill>
+                  <pic:spPr>
+                    <a:xfrm>
+                      <a:off x="0" y="0"/>
+                      <a:ext cx="4854361" cy="1569856"/>
+                    </a:xfrm>
+                    <a:prstGeom prst="rect">
+                      <a:avLst/>
+                    </a:prstGeom>
+                  </pic:spPr>
+                </pic:pic>
+              </a:graphicData>
+            </a:graphic>
+          </wp:inline>
+        </w:drawing>
+      </w:r>
+      <w:r>
+        <w:rPr>
+          <w:b/>
+          <w:bCs/>
+        </w:rPr>
+        <w:br/>
+      </w:r>
+    </w:p>
+    <w:p>
+      <w:pPr>
+        <w:pStyle w:val="ListParagraph"/>
+        <w:numPr>
+          <w:ilvl w:val="0"/>
+          <w:numId w:val="4"/>
+        </w:numPr>
+      </w:pPr>
+      <w:r>
+        <w:t xml:space="preserve">Once the file is downloaded, locate </w:t>
+      </w:r>
+      <w:proofErr w:type="gramStart"/>
+      <w:r>
+        <w:t>it</w:t>
+      </w:r>
+      <w:proofErr w:type="gramEnd"/>
+      <w:r>
+        <w:t xml:space="preserve"> and double-click the file to begin the installation process.</w:t>
+      </w:r>
+    </w:p>
+    <w:p>
+      <w:pPr>
+        <w:pStyle w:val="ListParagraph"/>
+        <w:numPr>
+          <w:ilvl w:val="0"/>
+          <w:numId w:val="4"/>
+        </w:numPr>
+      </w:pPr>
+      <w:r>
+        <w:br/>
+      </w:r>
+    </w:p>
+    <w:p>
+      <w:r>
+        <w:t>Mac (Downloading and Installing Git)</w:t>
+      </w:r>
+    </w:p>
+    <w:p>
+      <w:r>
+        <w:t>Linux (Downloading and Installing Git)</w:t>
       </w:r>
     </w:p>
     <w:p>
@@ -55,6 +550,68 @@
     </w:p>
     <w:p>
       <w:r>
+        <w:t>GUI</w:t>
+      </w:r>
+      <w:r>
+        <w:t xml:space="preserve"> (Graphical User Interface)</w:t>
+      </w:r>
+    </w:p>
+    <w:p>
+      <w:r>
+        <w:lastRenderedPageBreak/>
+        <w:t>What is SourceTree</w:t>
+      </w:r>
+    </w:p>
+    <w:p>
+      <w:r>
+        <w:t>Downloading SourceTree</w:t>
+      </w:r>
+    </w:p>
+    <w:p>
+      <w:r>
+        <w:t>Installing SourceTree</w:t>
+      </w:r>
+    </w:p>
+    <w:p>
+      <w:r>
+        <w:t xml:space="preserve">SourceTree – git </w:t>
+      </w:r>
+      <w:proofErr w:type="spellStart"/>
+      <w:r>
+        <w:t>init</w:t>
+      </w:r>
+      <w:proofErr w:type="spellEnd"/>
+    </w:p>
+    <w:p>
+      <w:r>
+        <w:t>SourceTree</w:t>
+      </w:r>
+      <w:r>
+        <w:t xml:space="preserve"> </w:t>
+      </w:r>
+      <w:r>
+        <w:t>-</w:t>
+      </w:r>
+      <w:r>
+        <w:t xml:space="preserve"> Save Changes</w:t>
+      </w:r>
+    </w:p>
+    <w:p>
+      <w:r>
+        <w:t xml:space="preserve">SourceTree </w:t>
+      </w:r>
+      <w:r>
+        <w:t>-</w:t>
+      </w:r>
+      <w:r>
+        <w:t xml:space="preserve"> View Changes</w:t>
+      </w:r>
+    </w:p>
+    <w:p>
+      <w:r>
+        <w:t xml:space="preserve">SourceTree - </w:t>
+      </w:r>
+      <w:r>
         <w:t>View Previous Save</w:t>
       </w:r>
       <w:r>
@@ -63,87 +620,12 @@
     </w:p>
     <w:p>
       <w:r>
-        <w:t>GUI</w:t>
-      </w:r>
-      <w:r>
-        <w:t xml:space="preserve"> (Graphical User Interface)</w:t>
-      </w:r>
-    </w:p>
-    <w:p>
-      <w:r>
-        <w:t>What is SourceTree</w:t>
-      </w:r>
-    </w:p>
-    <w:p>
-      <w:r>
-        <w:t>Downloading SourceTree</w:t>
-      </w:r>
-    </w:p>
-    <w:p>
-      <w:r>
-        <w:t>Installing SourceTree</w:t>
-      </w:r>
-    </w:p>
-    <w:p>
-      <w:r>
-        <w:t xml:space="preserve">SourceTree – git </w:t>
-      </w:r>
-      <w:proofErr w:type="spellStart"/>
-      <w:r>
-        <w:t>init</w:t>
-      </w:r>
-      <w:proofErr w:type="spellEnd"/>
-    </w:p>
-    <w:p>
-      <w:r>
-        <w:t>SourceTree</w:t>
-      </w:r>
-      <w:r>
-        <w:t xml:space="preserve"> </w:t>
-      </w:r>
-      <w:r>
-        <w:t>-</w:t>
-      </w:r>
-      <w:r>
-        <w:t xml:space="preserve"> Save Changes</w:t>
-      </w:r>
-    </w:p>
-    <w:p>
-      <w:r>
-        <w:t xml:space="preserve">SourceTree </w:t>
-      </w:r>
-      <w:r>
-        <w:t>-</w:t>
-      </w:r>
-      <w:r>
-        <w:t xml:space="preserve"> View Changes</w:t>
-      </w:r>
-    </w:p>
-    <w:p>
-      <w:r>
-        <w:t>SourceTree</w:t>
-      </w:r>
-      <w:r>
-        <w:t xml:space="preserve"> - </w:t>
-      </w:r>
-      <w:r>
-        <w:t>View Previous Save</w:t>
-      </w:r>
-      <w:r>
-        <w:t>s</w:t>
-      </w:r>
-    </w:p>
-    <w:p>
-      <w:r>
         <w:t>What is GitHub</w:t>
       </w:r>
     </w:p>
     <w:p>
       <w:r>
-        <w:t>SourceTree</w:t>
-      </w:r>
-      <w:r>
-        <w:t xml:space="preserve"> - </w:t>
+        <w:t xml:space="preserve">SourceTree - </w:t>
       </w:r>
       <w:r>
         <w:t>Uploading files to GitHub</w:t>
@@ -172,6 +654,232 @@
 <file path=word/numbering.xml><?xml version="1.0" encoding="utf-8"?>
 <w:numbering xmlns:wpc="http://schemas.microsoft.com/office/word/2010/wordprocessingCanvas" xmlns:cx="http://schemas.microsoft.com/office/drawing/2014/chartex" xmlns:cx1="http://schemas.microsoft.com/office/drawing/2015/9/8/chartex" xmlns:cx2="http://schemas.microsoft.com/office/drawing/2015/10/21/chartex" xmlns:cx3="http://schemas.microsoft.com/office/drawing/2016/5/9/chartex" xmlns:cx4="http://schemas.microsoft.com/office/drawing/2016/5/10/chartex" xmlns:cx5="http://schemas.microsoft.com/office/drawing/2016/5/11/chartex" xmlns:cx6="http://schemas.microsoft.com/office/drawing/2016/5/12/chartex" xmlns:cx7="http://schemas.microsoft.com/office/drawing/2016/5/13/chartex" xmlns:cx8="http://schemas.microsoft.com/office/drawing/2016/5/14/chartex" xmlns:mc="http://schemas.openxmlformats.org/markup-compatibility/2006" xmlns:aink="http://schemas.microsoft.com/office/drawing/2016/ink" xmlns:am3d="http://schemas.microsoft.com/office/drawing/2017/model3d" xmlns:o="urn:schemas-microsoft-com:office:office" xmlns:r="http://schemas.openxmlformats.org/officeDocument/2006/relationships" xmlns:m="http://schemas.openxmlformats.org/officeDocument/2006/math" xmlns:v="urn:schemas-microsoft-com:vml" xmlns:wp14="http://schemas.microsoft.com/office/word/2010/wordprocessingDrawing" xmlns:wp="http://schemas.openxmlformats.org/drawingml/2006/wordprocessingDrawing" xmlns:w10="urn:schemas-microsoft-com:office:word" xmlns:w="http://schemas.openxmlformats.org/wordprocessingml/2006/main" xmlns:w14="http://schemas.microsoft.com/office/word/2010/wordml" xmlns:w15="http://schemas.microsoft.com/office/word/2012/wordml" xmlns:w16cex="http://schemas.microsoft.com/office/word/2018/wordml/cex" xmlns:w16cid="http://schemas.microsoft.com/office/word/2016/wordml/cid" xmlns:w16="http://schemas.microsoft.com/office/word/2018/wordml" xmlns:w16se="http://schemas.microsoft.com/office/word/2015/wordml/symex" xmlns:wpg="http://schemas.microsoft.com/office/word/2010/wordprocessingGroup" xmlns:wpi="http://schemas.microsoft.com/office/word/2010/wordprocessingInk" xmlns:wne="http://schemas.microsoft.com/office/word/2006/wordml" xmlns:wps="http://schemas.microsoft.com/office/word/2010/wordprocessingShape" mc:Ignorable="w14 w15 w16se w16cid w16 w16cex wp14">
   <w:abstractNum w:abstractNumId="0" w15:restartNumberingAfterBreak="0">
+    <w:nsid w:val="0C7105ED"/>
+    <w:multiLevelType w:val="hybridMultilevel"/>
+    <w:tmpl w:val="F29AA86E"/>
+    <w:lvl w:ilvl="0" w:tplc="04090001">
+      <w:start w:val="1"/>
+      <w:numFmt w:val="bullet"/>
+      <w:lvlText w:val=""/>
+      <w:lvlJc w:val="left"/>
+      <w:pPr>
+        <w:ind w:left="720" w:hanging="360"/>
+      </w:pPr>
+      <w:rPr>
+        <w:rFonts w:ascii="Symbol" w:hAnsi="Symbol" w:hint="default"/>
+      </w:rPr>
+    </w:lvl>
+    <w:lvl w:ilvl="1" w:tplc="04090003" w:tentative="1">
+      <w:start w:val="1"/>
+      <w:numFmt w:val="bullet"/>
+      <w:lvlText w:val="o"/>
+      <w:lvlJc w:val="left"/>
+      <w:pPr>
+        <w:ind w:left="1440" w:hanging="360"/>
+      </w:pPr>
+      <w:rPr>
+        <w:rFonts w:ascii="Courier New" w:hAnsi="Courier New" w:cs="Courier New" w:hint="default"/>
+      </w:rPr>
+    </w:lvl>
+    <w:lvl w:ilvl="2" w:tplc="04090005" w:tentative="1">
+      <w:start w:val="1"/>
+      <w:numFmt w:val="bullet"/>
+      <w:lvlText w:val=""/>
+      <w:lvlJc w:val="left"/>
+      <w:pPr>
+        <w:ind w:left="2160" w:hanging="360"/>
+      </w:pPr>
+      <w:rPr>
+        <w:rFonts w:ascii="Wingdings" w:hAnsi="Wingdings" w:hint="default"/>
+      </w:rPr>
+    </w:lvl>
+    <w:lvl w:ilvl="3" w:tplc="04090001" w:tentative="1">
+      <w:start w:val="1"/>
+      <w:numFmt w:val="bullet"/>
+      <w:lvlText w:val=""/>
+      <w:lvlJc w:val="left"/>
+      <w:pPr>
+        <w:ind w:left="2880" w:hanging="360"/>
+      </w:pPr>
+      <w:rPr>
+        <w:rFonts w:ascii="Symbol" w:hAnsi="Symbol" w:hint="default"/>
+      </w:rPr>
+    </w:lvl>
+    <w:lvl w:ilvl="4" w:tplc="04090003" w:tentative="1">
+      <w:start w:val="1"/>
+      <w:numFmt w:val="bullet"/>
+      <w:lvlText w:val="o"/>
+      <w:lvlJc w:val="left"/>
+      <w:pPr>
+        <w:ind w:left="3600" w:hanging="360"/>
+      </w:pPr>
+      <w:rPr>
+        <w:rFonts w:ascii="Courier New" w:hAnsi="Courier New" w:cs="Courier New" w:hint="default"/>
+      </w:rPr>
+    </w:lvl>
+    <w:lvl w:ilvl="5" w:tplc="04090005" w:tentative="1">
+      <w:start w:val="1"/>
+      <w:numFmt w:val="bullet"/>
+      <w:lvlText w:val=""/>
+      <w:lvlJc w:val="left"/>
+      <w:pPr>
+        <w:ind w:left="4320" w:hanging="360"/>
+      </w:pPr>
+      <w:rPr>
+        <w:rFonts w:ascii="Wingdings" w:hAnsi="Wingdings" w:hint="default"/>
+      </w:rPr>
+    </w:lvl>
+    <w:lvl w:ilvl="6" w:tplc="04090001" w:tentative="1">
+      <w:start w:val="1"/>
+      <w:numFmt w:val="bullet"/>
+      <w:lvlText w:val=""/>
+      <w:lvlJc w:val="left"/>
+      <w:pPr>
+        <w:ind w:left="5040" w:hanging="360"/>
+      </w:pPr>
+      <w:rPr>
+        <w:rFonts w:ascii="Symbol" w:hAnsi="Symbol" w:hint="default"/>
+      </w:rPr>
+    </w:lvl>
+    <w:lvl w:ilvl="7" w:tplc="04090003" w:tentative="1">
+      <w:start w:val="1"/>
+      <w:numFmt w:val="bullet"/>
+      <w:lvlText w:val="o"/>
+      <w:lvlJc w:val="left"/>
+      <w:pPr>
+        <w:ind w:left="5760" w:hanging="360"/>
+      </w:pPr>
+      <w:rPr>
+        <w:rFonts w:ascii="Courier New" w:hAnsi="Courier New" w:cs="Courier New" w:hint="default"/>
+      </w:rPr>
+    </w:lvl>
+    <w:lvl w:ilvl="8" w:tplc="04090005" w:tentative="1">
+      <w:start w:val="1"/>
+      <w:numFmt w:val="bullet"/>
+      <w:lvlText w:val=""/>
+      <w:lvlJc w:val="left"/>
+      <w:pPr>
+        <w:ind w:left="6480" w:hanging="360"/>
+      </w:pPr>
+      <w:rPr>
+        <w:rFonts w:ascii="Wingdings" w:hAnsi="Wingdings" w:hint="default"/>
+      </w:rPr>
+    </w:lvl>
+  </w:abstractNum>
+  <w:abstractNum w:abstractNumId="1" w15:restartNumberingAfterBreak="0">
+    <w:nsid w:val="1B7F7D61"/>
+    <w:multiLevelType w:val="hybridMultilevel"/>
+    <w:tmpl w:val="A5DC9254"/>
+    <w:lvl w:ilvl="0" w:tplc="04090001">
+      <w:start w:val="1"/>
+      <w:numFmt w:val="bullet"/>
+      <w:lvlText w:val=""/>
+      <w:lvlJc w:val="left"/>
+      <w:pPr>
+        <w:ind w:left="720" w:hanging="360"/>
+      </w:pPr>
+      <w:rPr>
+        <w:rFonts w:ascii="Symbol" w:hAnsi="Symbol" w:hint="default"/>
+      </w:rPr>
+    </w:lvl>
+    <w:lvl w:ilvl="1" w:tplc="04090003" w:tentative="1">
+      <w:start w:val="1"/>
+      <w:numFmt w:val="bullet"/>
+      <w:lvlText w:val="o"/>
+      <w:lvlJc w:val="left"/>
+      <w:pPr>
+        <w:ind w:left="1440" w:hanging="360"/>
+      </w:pPr>
+      <w:rPr>
+        <w:rFonts w:ascii="Courier New" w:hAnsi="Courier New" w:cs="Courier New" w:hint="default"/>
+      </w:rPr>
+    </w:lvl>
+    <w:lvl w:ilvl="2" w:tplc="04090005" w:tentative="1">
+      <w:start w:val="1"/>
+      <w:numFmt w:val="bullet"/>
+      <w:lvlText w:val=""/>
+      <w:lvlJc w:val="left"/>
+      <w:pPr>
+        <w:ind w:left="2160" w:hanging="360"/>
+      </w:pPr>
+      <w:rPr>
+        <w:rFonts w:ascii="Wingdings" w:hAnsi="Wingdings" w:hint="default"/>
+      </w:rPr>
+    </w:lvl>
+    <w:lvl w:ilvl="3" w:tplc="04090001" w:tentative="1">
+      <w:start w:val="1"/>
+      <w:numFmt w:val="bullet"/>
+      <w:lvlText w:val=""/>
+      <w:lvlJc w:val="left"/>
+      <w:pPr>
+        <w:ind w:left="2880" w:hanging="360"/>
+      </w:pPr>
+      <w:rPr>
+        <w:rFonts w:ascii="Symbol" w:hAnsi="Symbol" w:hint="default"/>
+      </w:rPr>
+    </w:lvl>
+    <w:lvl w:ilvl="4" w:tplc="04090003" w:tentative="1">
+      <w:start w:val="1"/>
+      <w:numFmt w:val="bullet"/>
+      <w:lvlText w:val="o"/>
+      <w:lvlJc w:val="left"/>
+      <w:pPr>
+        <w:ind w:left="3600" w:hanging="360"/>
+      </w:pPr>
+      <w:rPr>
+        <w:rFonts w:ascii="Courier New" w:hAnsi="Courier New" w:cs="Courier New" w:hint="default"/>
+      </w:rPr>
+    </w:lvl>
+    <w:lvl w:ilvl="5" w:tplc="04090005" w:tentative="1">
+      <w:start w:val="1"/>
+      <w:numFmt w:val="bullet"/>
+      <w:lvlText w:val=""/>
+      <w:lvlJc w:val="left"/>
+      <w:pPr>
+        <w:ind w:left="4320" w:hanging="360"/>
+      </w:pPr>
+      <w:rPr>
+        <w:rFonts w:ascii="Wingdings" w:hAnsi="Wingdings" w:hint="default"/>
+      </w:rPr>
+    </w:lvl>
+    <w:lvl w:ilvl="6" w:tplc="04090001" w:tentative="1">
+      <w:start w:val="1"/>
+      <w:numFmt w:val="bullet"/>
+      <w:lvlText w:val=""/>
+      <w:lvlJc w:val="left"/>
+      <w:pPr>
+        <w:ind w:left="5040" w:hanging="360"/>
+      </w:pPr>
+      <w:rPr>
+        <w:rFonts w:ascii="Symbol" w:hAnsi="Symbol" w:hint="default"/>
+      </w:rPr>
+    </w:lvl>
+    <w:lvl w:ilvl="7" w:tplc="04090003" w:tentative="1">
+      <w:start w:val="1"/>
+      <w:numFmt w:val="bullet"/>
+      <w:lvlText w:val="o"/>
+      <w:lvlJc w:val="left"/>
+      <w:pPr>
+        <w:ind w:left="5760" w:hanging="360"/>
+      </w:pPr>
+      <w:rPr>
+        <w:rFonts w:ascii="Courier New" w:hAnsi="Courier New" w:cs="Courier New" w:hint="default"/>
+      </w:rPr>
+    </w:lvl>
+    <w:lvl w:ilvl="8" w:tplc="04090005" w:tentative="1">
+      <w:start w:val="1"/>
+      <w:numFmt w:val="bullet"/>
+      <w:lvlText w:val=""/>
+      <w:lvlJc w:val="left"/>
+      <w:pPr>
+        <w:ind w:left="6480" w:hanging="360"/>
+      </w:pPr>
+      <w:rPr>
+        <w:rFonts w:ascii="Wingdings" w:hAnsi="Wingdings" w:hint="default"/>
+      </w:rPr>
+    </w:lvl>
+  </w:abstractNum>
+  <w:abstractNum w:abstractNumId="2" w15:restartNumberingAfterBreak="0">
     <w:nsid w:val="3D5D6BEF"/>
     <w:multiLevelType w:val="hybridMultilevel"/>
     <w:tmpl w:val="11D8F58A"/>
@@ -257,8 +965,103 @@
       </w:pPr>
     </w:lvl>
   </w:abstractNum>
+  <w:abstractNum w:abstractNumId="3" w15:restartNumberingAfterBreak="0">
+    <w:nsid w:val="60392BF4"/>
+    <w:multiLevelType w:val="hybridMultilevel"/>
+    <w:tmpl w:val="EFFACFE8"/>
+    <w:lvl w:ilvl="0" w:tplc="0409000F">
+      <w:start w:val="1"/>
+      <w:numFmt w:val="decimal"/>
+      <w:lvlText w:val="%1."/>
+      <w:lvlJc w:val="left"/>
+      <w:pPr>
+        <w:ind w:left="720" w:hanging="360"/>
+      </w:pPr>
+    </w:lvl>
+    <w:lvl w:ilvl="1" w:tplc="04090019" w:tentative="1">
+      <w:start w:val="1"/>
+      <w:numFmt w:val="lowerLetter"/>
+      <w:lvlText w:val="%2."/>
+      <w:lvlJc w:val="left"/>
+      <w:pPr>
+        <w:ind w:left="1440" w:hanging="360"/>
+      </w:pPr>
+    </w:lvl>
+    <w:lvl w:ilvl="2" w:tplc="0409001B" w:tentative="1">
+      <w:start w:val="1"/>
+      <w:numFmt w:val="lowerRoman"/>
+      <w:lvlText w:val="%3."/>
+      <w:lvlJc w:val="right"/>
+      <w:pPr>
+        <w:ind w:left="2160" w:hanging="180"/>
+      </w:pPr>
+    </w:lvl>
+    <w:lvl w:ilvl="3" w:tplc="0409000F" w:tentative="1">
+      <w:start w:val="1"/>
+      <w:numFmt w:val="decimal"/>
+      <w:lvlText w:val="%4."/>
+      <w:lvlJc w:val="left"/>
+      <w:pPr>
+        <w:ind w:left="2880" w:hanging="360"/>
+      </w:pPr>
+    </w:lvl>
+    <w:lvl w:ilvl="4" w:tplc="04090019" w:tentative="1">
+      <w:start w:val="1"/>
+      <w:numFmt w:val="lowerLetter"/>
+      <w:lvlText w:val="%5."/>
+      <w:lvlJc w:val="left"/>
+      <w:pPr>
+        <w:ind w:left="3600" w:hanging="360"/>
+      </w:pPr>
+    </w:lvl>
+    <w:lvl w:ilvl="5" w:tplc="0409001B" w:tentative="1">
+      <w:start w:val="1"/>
+      <w:numFmt w:val="lowerRoman"/>
+      <w:lvlText w:val="%6."/>
+      <w:lvlJc w:val="right"/>
+      <w:pPr>
+        <w:ind w:left="4320" w:hanging="180"/>
+      </w:pPr>
+    </w:lvl>
+    <w:lvl w:ilvl="6" w:tplc="0409000F" w:tentative="1">
+      <w:start w:val="1"/>
+      <w:numFmt w:val="decimal"/>
+      <w:lvlText w:val="%7."/>
+      <w:lvlJc w:val="left"/>
+      <w:pPr>
+        <w:ind w:left="5040" w:hanging="360"/>
+      </w:pPr>
+    </w:lvl>
+    <w:lvl w:ilvl="7" w:tplc="04090019" w:tentative="1">
+      <w:start w:val="1"/>
+      <w:numFmt w:val="lowerLetter"/>
+      <w:lvlText w:val="%8."/>
+      <w:lvlJc w:val="left"/>
+      <w:pPr>
+        <w:ind w:left="5760" w:hanging="360"/>
+      </w:pPr>
+    </w:lvl>
+    <w:lvl w:ilvl="8" w:tplc="0409001B" w:tentative="1">
+      <w:start w:val="1"/>
+      <w:numFmt w:val="lowerRoman"/>
+      <w:lvlText w:val="%9."/>
+      <w:lvlJc w:val="right"/>
+      <w:pPr>
+        <w:ind w:left="6480" w:hanging="180"/>
+      </w:pPr>
+    </w:lvl>
+  </w:abstractNum>
   <w:num w:numId="1">
+    <w:abstractNumId w:val="2"/>
+  </w:num>
+  <w:num w:numId="2">
     <w:abstractNumId w:val="0"/>
+  </w:num>
+  <w:num w:numId="3">
+    <w:abstractNumId w:val="1"/>
+  </w:num>
+  <w:num w:numId="4">
+    <w:abstractNumId w:val="3"/>
   </w:num>
 </w:numbering>
 </file>
@@ -700,6 +1503,29 @@
       <w:contextualSpacing/>
     </w:pPr>
   </w:style>
+  <w:style w:type="character" w:styleId="Hyperlink">
+    <w:name w:val="Hyperlink"/>
+    <w:basedOn w:val="DefaultParagraphFont"/>
+    <w:uiPriority w:val="99"/>
+    <w:unhideWhenUsed/>
+    <w:rsid w:val="00460744"/>
+    <w:rPr>
+      <w:color w:val="0563C1" w:themeColor="hyperlink"/>
+      <w:u w:val="single"/>
+    </w:rPr>
+  </w:style>
+  <w:style w:type="character" w:styleId="UnresolvedMention">
+    <w:name w:val="Unresolved Mention"/>
+    <w:basedOn w:val="DefaultParagraphFont"/>
+    <w:uiPriority w:val="99"/>
+    <w:semiHidden/>
+    <w:unhideWhenUsed/>
+    <w:rsid w:val="00460744"/>
+    <w:rPr>
+      <w:color w:val="605E5C"/>
+      <w:shd w:val="clear" w:color="auto" w:fill="E1DFDD"/>
+    </w:rPr>
+  </w:style>
 </w:styles>
 </file>
 

</xml_diff>